<commit_message>
[FIX] Corrección de Portada de la Memoria
</commit_message>
<xml_diff>
--- a/Docs/memoria_synaps.docx
+++ b/Docs/memoria_synaps.docx
@@ -7,18 +7,6 @@
         <w:pStyle w:val="Ttulo1"/>
         <w:spacing w:line="360" w:lineRule="auto"/>
         <w:jc w:val="both"/>
-        <w:rPr>
-          <w:rFonts w:ascii="Times New Roman" w:hAnsi="Times New Roman" w:cs="Times New Roman"/>
-          <w:b/>
-          <w:bCs/>
-          <w:sz w:val="32"/>
-          <w:szCs w:val="32"/>
-          <w:lang w:val="es-ES"/>
-        </w:rPr>
-      </w:pPr>
-      <w:bookmarkStart w:id="0" w:name="_Toc197097996"/>
-      <w:bookmarkStart w:id="1" w:name="_Toc197099161"/>
-      <w:r>
         <w:rPr>
           <w:rFonts w:ascii="Times New Roman" w:hAnsi="Times New Roman" w:cs="Times New Roman"/>
           <w:b/>
@@ -28,19 +16,24 @@
           <w:szCs w:val="32"/>
           <w:lang w:val="es-ES"/>
         </w:rPr>
+      </w:pPr>
+      <w:r>
+        <w:rPr>
+          <w:noProof/>
+        </w:rPr>
         <w:drawing>
-          <wp:anchor distT="0" distB="0" distL="114300" distR="114300" simplePos="0" relativeHeight="251663360" behindDoc="0" locked="0" layoutInCell="1" allowOverlap="1" wp14:anchorId="5C874683" wp14:editId="4B077B91">
-            <wp:simplePos x="0" y="0"/>
+          <wp:anchor distT="0" distB="0" distL="114300" distR="114300" simplePos="0" relativeHeight="251669504" behindDoc="0" locked="0" layoutInCell="1" allowOverlap="1" wp14:anchorId="45FD7A49" wp14:editId="687CCA13">
+            <wp:simplePos x="1072055" y="1150883"/>
             <wp:positionH relativeFrom="margin">
-              <wp:posOffset>-1085215</wp:posOffset>
+              <wp:align>center</wp:align>
             </wp:positionH>
             <wp:positionV relativeFrom="margin">
-              <wp:posOffset>-901551</wp:posOffset>
+              <wp:align>center</wp:align>
             </wp:positionV>
-            <wp:extent cx="7569177" cy="10698480"/>
-            <wp:effectExtent l="0" t="0" r="635" b="0"/>
+            <wp:extent cx="7560000" cy="10698305"/>
+            <wp:effectExtent l="0" t="0" r="3175" b="8255"/>
             <wp:wrapSquare wrapText="bothSides"/>
-            <wp:docPr id="582410577" name="Picture 1" descr="A black and orange logo&#10;&#10;Description automatically generated"/>
+            <wp:docPr id="1847701767" name="Gráfico 1"/>
             <wp:cNvGraphicFramePr>
               <a:graphicFrameLocks xmlns:a="http://schemas.openxmlformats.org/drawingml/2006/main" noChangeAspect="1"/>
             </wp:cNvGraphicFramePr>
@@ -48,14 +41,14 @@
               <a:graphicData uri="http://schemas.openxmlformats.org/drawingml/2006/picture">
                 <pic:pic xmlns:pic="http://schemas.openxmlformats.org/drawingml/2006/picture">
                   <pic:nvPicPr>
-                    <pic:cNvPr id="582410577" name="Picture 1" descr="A black and orange logo&#10;&#10;Description automatically generated"/>
+                    <pic:cNvPr id="1847701767" name=""/>
                     <pic:cNvPicPr/>
                   </pic:nvPicPr>
                   <pic:blipFill>
-                    <a:blip r:embed="rId7" cstate="print">
+                    <a:blip r:embed="rId7">
                       <a:extLst>
-                        <a:ext uri="{28A0092B-C50C-407E-A947-70E740481C1C}">
-                          <a14:useLocalDpi xmlns:a14="http://schemas.microsoft.com/office/drawing/2010/main" val="0"/>
+                        <a:ext uri="{96DAC541-7B7A-43D3-8B79-37D633B846F1}">
+                          <asvg:svgBlip xmlns:asvg="http://schemas.microsoft.com/office/drawing/2016/SVG/main" r:embed="rId8"/>
                         </a:ext>
                       </a:extLst>
                     </a:blip>
@@ -66,7 +59,7 @@
                   <pic:spPr>
                     <a:xfrm>
                       <a:off x="0" y="0"/>
-                      <a:ext cx="7569177" cy="10698480"/>
+                      <a:ext cx="7560000" cy="10698305"/>
                     </a:xfrm>
                     <a:prstGeom prst="rect">
                       <a:avLst/>
@@ -75,17 +68,9 @@
                 </pic:pic>
               </a:graphicData>
             </a:graphic>
-            <wp14:sizeRelH relativeFrom="margin">
-              <wp14:pctWidth>0</wp14:pctWidth>
-            </wp14:sizeRelH>
-            <wp14:sizeRelV relativeFrom="margin">
-              <wp14:pctHeight>0</wp14:pctHeight>
-            </wp14:sizeRelV>
           </wp:anchor>
         </w:drawing>
       </w:r>
-      <w:bookmarkEnd w:id="0"/>
-      <w:bookmarkEnd w:id="1"/>
     </w:p>
     <w:p>
       <w:pPr>
@@ -101,7 +86,7 @@
           <w:lang w:val="es-ES"/>
         </w:rPr>
       </w:pPr>
-      <w:bookmarkStart w:id="2" w:name="_Toc197099162"/>
+      <w:bookmarkStart w:id="0" w:name="_Toc197099162"/>
       <w:r>
         <w:rPr>
           <w:rFonts w:ascii="Times New Roman" w:hAnsi="Times New Roman" w:cs="Times New Roman"/>
@@ -125,7 +110,7 @@
         </w:rPr>
         <w:t>ntroducción</w:t>
       </w:r>
-      <w:bookmarkEnd w:id="2"/>
+      <w:bookmarkEnd w:id="0"/>
     </w:p>
     <w:p>
       <w:pPr>
@@ -266,7 +251,7 @@
           <w:lang w:val="es-ES"/>
         </w:rPr>
       </w:pPr>
-      <w:bookmarkStart w:id="3" w:name="_Toc197099163"/>
+      <w:bookmarkStart w:id="1" w:name="_Toc197099163"/>
       <w:r>
         <w:rPr>
           <w:rFonts w:ascii="Times New Roman" w:hAnsi="Times New Roman" w:cs="Times New Roman"/>
@@ -276,7 +261,7 @@
         </w:rPr>
         <w:t>Características principales</w:t>
       </w:r>
-      <w:bookmarkEnd w:id="3"/>
+      <w:bookmarkEnd w:id="1"/>
     </w:p>
     <w:p>
       <w:pPr>
@@ -417,7 +402,7 @@
           <w:szCs w:val="28"/>
         </w:rPr>
       </w:pPr>
-      <w:bookmarkStart w:id="4" w:name="_Toc197099164"/>
+      <w:bookmarkStart w:id="2" w:name="_Toc197099164"/>
       <w:proofErr w:type="spellStart"/>
       <w:r>
         <w:rPr>
@@ -445,7 +430,7 @@
         </w:rPr>
         <w:t>funcionalidades</w:t>
       </w:r>
-      <w:bookmarkEnd w:id="4"/>
+      <w:bookmarkEnd w:id="2"/>
       <w:proofErr w:type="spellEnd"/>
     </w:p>
     <w:tbl>
@@ -952,7 +937,7 @@
           <w:lang w:val="es-ES"/>
         </w:rPr>
       </w:pPr>
-      <w:bookmarkStart w:id="5" w:name="_Toc197099165"/>
+      <w:bookmarkStart w:id="3" w:name="_Toc197099165"/>
       <w:r>
         <w:rPr>
           <w:rFonts w:ascii="Times New Roman" w:hAnsi="Times New Roman" w:cs="Times New Roman"/>
@@ -963,7 +948,7 @@
         <w:lastRenderedPageBreak/>
         <w:t>Palabras clave</w:t>
       </w:r>
-      <w:bookmarkEnd w:id="5"/>
+      <w:bookmarkEnd w:id="3"/>
     </w:p>
     <w:p>
       <w:pPr>
@@ -3893,7 +3878,7 @@
           <w:lang w:val="es-ES"/>
         </w:rPr>
       </w:pPr>
-      <w:bookmarkStart w:id="6" w:name="_Toc197099166"/>
+      <w:bookmarkStart w:id="4" w:name="_Toc197099166"/>
       <w:r>
         <w:rPr>
           <w:rFonts w:ascii="Times New Roman" w:hAnsi="Times New Roman" w:cs="Times New Roman"/>
@@ -3903,7 +3888,7 @@
         </w:rPr>
         <w:t>Módulos formativos incluidos</w:t>
       </w:r>
-      <w:bookmarkEnd w:id="6"/>
+      <w:bookmarkEnd w:id="4"/>
     </w:p>
     <w:p>
       <w:pPr>
@@ -4717,7 +4702,7 @@
           <w:lang w:val="es-ES"/>
         </w:rPr>
       </w:pPr>
-      <w:bookmarkStart w:id="7" w:name="_Toc197099167"/>
+      <w:bookmarkStart w:id="5" w:name="_Toc197099167"/>
       <w:r>
         <w:rPr>
           <w:rFonts w:ascii="Times New Roman" w:hAnsi="Times New Roman" w:cs="Times New Roman"/>
@@ -4728,7 +4713,7 @@
         <w:lastRenderedPageBreak/>
         <w:t>Herramientas utilizadas</w:t>
       </w:r>
-      <w:bookmarkEnd w:id="7"/>
+      <w:bookmarkEnd w:id="5"/>
     </w:p>
     <w:p>
       <w:pPr>
@@ -5182,7 +5167,7 @@
           <w:lang w:val="es-ES"/>
         </w:rPr>
       </w:pPr>
-      <w:bookmarkStart w:id="8" w:name="_Toc197099168"/>
+      <w:bookmarkStart w:id="6" w:name="_Toc197099168"/>
       <w:r>
         <w:rPr>
           <w:rFonts w:ascii="Times New Roman" w:hAnsi="Times New Roman" w:cs="Times New Roman"/>
@@ -5193,7 +5178,7 @@
         <w:lastRenderedPageBreak/>
         <w:t>Lenguajes utilizados</w:t>
       </w:r>
-      <w:bookmarkEnd w:id="8"/>
+      <w:bookmarkEnd w:id="6"/>
     </w:p>
     <w:p>
       <w:pPr>
@@ -5737,7 +5722,7 @@
           <w:lang w:val="es-ES"/>
         </w:rPr>
       </w:pPr>
-      <w:bookmarkStart w:id="9" w:name="_Toc197099169"/>
+      <w:bookmarkStart w:id="7" w:name="_Toc197099169"/>
       <w:r>
         <w:rPr>
           <w:rFonts w:ascii="Times New Roman" w:hAnsi="Times New Roman" w:cs="Times New Roman"/>
@@ -5748,7 +5733,7 @@
         <w:lastRenderedPageBreak/>
         <w:t>Objetivos</w:t>
       </w:r>
-      <w:bookmarkEnd w:id="9"/>
+      <w:bookmarkEnd w:id="7"/>
     </w:p>
     <w:p>
       <w:pPr>
@@ -5846,7 +5831,7 @@
           <w:lang w:val="es-ES"/>
         </w:rPr>
       </w:pPr>
-      <w:bookmarkStart w:id="10" w:name="_Toc197099170"/>
+      <w:bookmarkStart w:id="8" w:name="_Toc197099170"/>
       <w:r>
         <w:rPr>
           <w:rFonts w:ascii="Times New Roman" w:hAnsi="Times New Roman" w:cs="Times New Roman"/>
@@ -5856,7 +5841,7 @@
         </w:rPr>
         <w:t>Objetivos específicos del proyecto</w:t>
       </w:r>
-      <w:bookmarkEnd w:id="10"/>
+      <w:bookmarkEnd w:id="8"/>
     </w:p>
     <w:p>
       <w:pPr>
@@ -6423,7 +6408,7 @@
           <w:lang w:val="es-ES"/>
         </w:rPr>
       </w:pPr>
-      <w:bookmarkStart w:id="11" w:name="_Toc197099171"/>
+      <w:bookmarkStart w:id="9" w:name="_Toc197099171"/>
       <w:r>
         <w:rPr>
           <w:rFonts w:ascii="Times New Roman" w:hAnsi="Times New Roman" w:cs="Times New Roman"/>
@@ -6436,7 +6421,7 @@
         <w:lastRenderedPageBreak/>
         <w:t>Desarrollo del proyecto</w:t>
       </w:r>
-      <w:bookmarkEnd w:id="11"/>
+      <w:bookmarkEnd w:id="9"/>
     </w:p>
     <w:p>
       <w:pPr>
@@ -6450,7 +6435,7 @@
           <w:lang w:val="es-ES"/>
         </w:rPr>
       </w:pPr>
-      <w:bookmarkStart w:id="12" w:name="_Toc197099172"/>
+      <w:bookmarkStart w:id="10" w:name="_Toc197099172"/>
       <w:r>
         <w:rPr>
           <w:rFonts w:ascii="Times New Roman" w:hAnsi="Times New Roman" w:cs="Times New Roman"/>
@@ -6460,17 +6445,17 @@
         </w:rPr>
         <w:t>Estudio del mercado</w:t>
       </w:r>
-      <w:bookmarkEnd w:id="12"/>
-    </w:p>
-    <w:p>
-      <w:pPr>
-        <w:spacing w:line="360" w:lineRule="auto"/>
-        <w:jc w:val="both"/>
-        <w:rPr>
-          <w:rFonts w:ascii="Times New Roman" w:hAnsi="Times New Roman" w:cs="Times New Roman"/>
-        </w:rPr>
-      </w:pPr>
-      <w:hyperlink r:id="rId8" w:history="1">
+      <w:bookmarkEnd w:id="10"/>
+    </w:p>
+    <w:p>
+      <w:pPr>
+        <w:spacing w:line="360" w:lineRule="auto"/>
+        <w:jc w:val="both"/>
+        <w:rPr>
+          <w:rFonts w:ascii="Times New Roman" w:hAnsi="Times New Roman" w:cs="Times New Roman"/>
+        </w:rPr>
+      </w:pPr>
+      <w:hyperlink r:id="rId9" w:history="1">
         <w:r>
           <w:rPr>
             <w:rStyle w:val="Hipervnculo"/>
@@ -7135,7 +7120,7 @@
           <w:lang w:val="es-ES"/>
         </w:rPr>
       </w:pPr>
-      <w:hyperlink r:id="rId9" w:history="1">
+      <w:hyperlink r:id="rId10" w:history="1">
         <w:r>
           <w:rPr>
             <w:rStyle w:val="Hipervnculo"/>
@@ -8548,7 +8533,7 @@
           <w:lang w:val="es-ES"/>
         </w:rPr>
       </w:pPr>
-      <w:bookmarkStart w:id="13" w:name="_Toc197099173"/>
+      <w:bookmarkStart w:id="11" w:name="_Toc197099173"/>
       <w:r>
         <w:rPr>
           <w:rFonts w:ascii="Times New Roman" w:hAnsi="Times New Roman" w:cs="Times New Roman"/>
@@ -8561,7 +8546,7 @@
         <w:lastRenderedPageBreak/>
         <w:t>Desarrollo e implementación</w:t>
       </w:r>
-      <w:bookmarkEnd w:id="13"/>
+      <w:bookmarkEnd w:id="11"/>
     </w:p>
     <w:p>
       <w:pPr>
@@ -8604,7 +8589,7 @@
           <w:lang w:val="es-ES"/>
         </w:rPr>
       </w:pPr>
-      <w:bookmarkStart w:id="14" w:name="_Toc197099174"/>
+      <w:bookmarkStart w:id="12" w:name="_Toc197099174"/>
       <w:r>
         <w:rPr>
           <w:rFonts w:ascii="Times New Roman" w:hAnsi="Times New Roman" w:cs="Times New Roman"/>
@@ -8616,7 +8601,7 @@
         </w:rPr>
         <w:t>Diagrama de casos de uso</w:t>
       </w:r>
-      <w:bookmarkEnd w:id="14"/>
+      <w:bookmarkEnd w:id="12"/>
     </w:p>
     <w:p>
       <w:pPr>
@@ -8689,10 +8674,10 @@
                     <pic:cNvPicPr/>
                   </pic:nvPicPr>
                   <pic:blipFill>
-                    <a:blip r:embed="rId10">
+                    <a:blip r:embed="rId11">
                       <a:extLst>
                         <a:ext uri="{96DAC541-7B7A-43D3-8B79-37D633B846F1}">
-                          <asvg:svgBlip xmlns:asvg="http://schemas.microsoft.com/office/drawing/2016/SVG/main" r:embed="rId11"/>
+                          <asvg:svgBlip xmlns:asvg="http://schemas.microsoft.com/office/drawing/2016/SVG/main" r:embed="rId12"/>
                         </a:ext>
                       </a:extLst>
                     </a:blip>
@@ -8936,7 +8921,7 @@
           <w:lang w:val="es-ES"/>
         </w:rPr>
       </w:pPr>
-      <w:bookmarkStart w:id="15" w:name="_Toc197099175"/>
+      <w:bookmarkStart w:id="13" w:name="_Toc197099175"/>
       <w:r>
         <w:rPr>
           <w:rFonts w:ascii="Times New Roman" w:hAnsi="Times New Roman" w:cs="Times New Roman"/>
@@ -8949,7 +8934,7 @@
         <w:lastRenderedPageBreak/>
         <w:t>Diagrama de modelo relacional</w:t>
       </w:r>
-      <w:bookmarkEnd w:id="15"/>
+      <w:bookmarkEnd w:id="13"/>
     </w:p>
     <w:p>
       <w:pPr>
@@ -8990,7 +8975,7 @@
                     <pic:cNvPicPr/>
                   </pic:nvPicPr>
                   <pic:blipFill rotWithShape="1">
-                    <a:blip r:embed="rId12" cstate="print">
+                    <a:blip r:embed="rId13" cstate="print">
                       <a:extLst>
                         <a:ext uri="{28A0092B-C50C-407E-A947-70E740481C1C}">
                           <a14:useLocalDpi xmlns:a14="http://schemas.microsoft.com/office/drawing/2010/main" val="0"/>
@@ -9147,7 +9132,7 @@
           <w:lang w:val="es-ES"/>
         </w:rPr>
       </w:pPr>
-      <w:bookmarkStart w:id="16" w:name="_Toc197099176"/>
+      <w:bookmarkStart w:id="14" w:name="_Toc197099176"/>
       <w:r>
         <w:rPr>
           <w:rFonts w:ascii="Times New Roman" w:hAnsi="Times New Roman" w:cs="Times New Roman"/>
@@ -9160,7 +9145,7 @@
         <w:lastRenderedPageBreak/>
         <w:t>Diagrama de entidad-relación</w:t>
       </w:r>
-      <w:bookmarkEnd w:id="16"/>
+      <w:bookmarkEnd w:id="14"/>
     </w:p>
     <w:p>
       <w:pPr>
@@ -9244,7 +9229,7 @@
                     <pic:cNvPicPr/>
                   </pic:nvPicPr>
                   <pic:blipFill>
-                    <a:blip r:embed="rId13">
+                    <a:blip r:embed="rId14">
                       <a:extLst>
                         <a:ext uri="{28A0092B-C50C-407E-A947-70E740481C1C}">
                           <a14:useLocalDpi xmlns:a14="http://schemas.microsoft.com/office/drawing/2010/main" val="0"/>
@@ -9410,7 +9395,7 @@
           <w:lang w:val="es-ES"/>
         </w:rPr>
       </w:pPr>
-      <w:bookmarkStart w:id="17" w:name="_Toc197099177"/>
+      <w:bookmarkStart w:id="15" w:name="_Toc197099177"/>
       <w:r>
         <w:rPr>
           <w:rFonts w:ascii="Times New Roman" w:hAnsi="Times New Roman" w:cs="Times New Roman"/>
@@ -9423,7 +9408,7 @@
         <w:lastRenderedPageBreak/>
         <w:t>Diagrama UML</w:t>
       </w:r>
-      <w:bookmarkEnd w:id="17"/>
+      <w:bookmarkEnd w:id="15"/>
     </w:p>
     <w:p>
       <w:pPr>
@@ -9484,7 +9469,7 @@
                     <pic:cNvPicPr/>
                   </pic:nvPicPr>
                   <pic:blipFill>
-                    <a:blip r:embed="rId14">
+                    <a:blip r:embed="rId15">
                       <a:extLst>
                         <a:ext uri="{28A0092B-C50C-407E-A947-70E740481C1C}">
                           <a14:useLocalDpi xmlns:a14="http://schemas.microsoft.com/office/drawing/2010/main" val="0"/>
@@ -9527,7 +9512,7 @@
           <w:lang w:val="es-ES"/>
         </w:rPr>
       </w:pPr>
-      <w:bookmarkStart w:id="18" w:name="_Toc197099178"/>
+      <w:bookmarkStart w:id="16" w:name="_Toc197099178"/>
       <w:r>
         <w:rPr>
           <w:rFonts w:ascii="Times New Roman" w:hAnsi="Times New Roman" w:cs="Times New Roman"/>
@@ -9536,7 +9521,7 @@
         <w:lastRenderedPageBreak/>
         <w:t>Flujo de trabajo de Synaps</w:t>
       </w:r>
-      <w:bookmarkEnd w:id="18"/>
+      <w:bookmarkEnd w:id="16"/>
     </w:p>
     <w:p>
       <w:pPr>
@@ -9548,7 +9533,7 @@
           <w:lang w:val="es-ES"/>
         </w:rPr>
       </w:pPr>
-      <w:bookmarkStart w:id="19" w:name="_Toc197099179"/>
+      <w:bookmarkStart w:id="17" w:name="_Toc197099179"/>
       <w:r>
         <w:rPr>
           <w:rFonts w:ascii="Times New Roman" w:hAnsi="Times New Roman" w:cs="Times New Roman"/>
@@ -9556,7 +9541,7 @@
         </w:rPr>
         <w:t>1. Estructura general</w:t>
       </w:r>
-      <w:bookmarkEnd w:id="19"/>
+      <w:bookmarkEnd w:id="17"/>
     </w:p>
     <w:p>
       <w:pPr>
@@ -9770,7 +9755,7 @@
           <w:lang w:val="es-ES"/>
         </w:rPr>
       </w:pPr>
-      <w:bookmarkStart w:id="20" w:name="_Toc197099180"/>
+      <w:bookmarkStart w:id="18" w:name="_Toc197099180"/>
       <w:r>
         <w:rPr>
           <w:rFonts w:ascii="Times New Roman" w:hAnsi="Times New Roman" w:cs="Times New Roman"/>
@@ -9778,7 +9763,7 @@
         </w:rPr>
         <w:t>2. Renderizado en el navegador</w:t>
       </w:r>
-      <w:bookmarkEnd w:id="20"/>
+      <w:bookmarkEnd w:id="18"/>
     </w:p>
     <w:p>
       <w:pPr>
@@ -9988,7 +9973,7 @@
           <w:lang w:val="es-ES"/>
         </w:rPr>
       </w:pPr>
-      <w:bookmarkStart w:id="21" w:name="_Toc197099181"/>
+      <w:bookmarkStart w:id="19" w:name="_Toc197099181"/>
       <w:r>
         <w:rPr>
           <w:rFonts w:ascii="Times New Roman" w:hAnsi="Times New Roman" w:cs="Times New Roman"/>
@@ -9996,7 +9981,7 @@
         </w:rPr>
         <w:t>3. Lógica de la aplicación</w:t>
       </w:r>
-      <w:bookmarkEnd w:id="21"/>
+      <w:bookmarkEnd w:id="19"/>
     </w:p>
     <w:p>
       <w:pPr>
@@ -10136,7 +10121,7 @@
           <w:lang w:val="es-ES"/>
         </w:rPr>
       </w:pPr>
-      <w:bookmarkStart w:id="22" w:name="_Toc197099182"/>
+      <w:bookmarkStart w:id="20" w:name="_Toc197099182"/>
       <w:r>
         <w:rPr>
           <w:rFonts w:ascii="Times New Roman" w:hAnsi="Times New Roman" w:cs="Times New Roman"/>
@@ -10151,7 +10136,7 @@
         </w:rPr>
         <w:t>Mensajería en tiempo real</w:t>
       </w:r>
-      <w:bookmarkEnd w:id="22"/>
+      <w:bookmarkEnd w:id="20"/>
     </w:p>
     <w:p>
       <w:pPr>
@@ -10310,7 +10295,7 @@
         </w:rPr>
         <w:t xml:space="preserve">5. </w:t>
       </w:r>
-      <w:bookmarkStart w:id="23" w:name="_Toc197099183"/>
+      <w:bookmarkStart w:id="21" w:name="_Toc197099183"/>
       <w:r>
         <w:rPr>
           <w:rFonts w:ascii="Times New Roman" w:hAnsi="Times New Roman" w:cs="Times New Roman"/>
@@ -10318,7 +10303,7 @@
         </w:rPr>
         <w:t>Autenticación y sesión</w:t>
       </w:r>
-      <w:bookmarkEnd w:id="23"/>
+      <w:bookmarkEnd w:id="21"/>
     </w:p>
     <w:p>
       <w:pPr>
@@ -10545,7 +10530,7 @@
           <w:lang w:val="es-ES"/>
         </w:rPr>
       </w:pPr>
-      <w:bookmarkStart w:id="24" w:name="_Toc197099184"/>
+      <w:bookmarkStart w:id="22" w:name="_Toc197099184"/>
       <w:r>
         <w:rPr>
           <w:rFonts w:ascii="Times New Roman" w:hAnsi="Times New Roman" w:cs="Times New Roman"/>
@@ -10555,7 +10540,7 @@
         </w:rPr>
         <w:t>Caso de uso del flujo</w:t>
       </w:r>
-      <w:bookmarkEnd w:id="24"/>
+      <w:bookmarkEnd w:id="22"/>
     </w:p>
     <w:p>
       <w:pPr>
@@ -10727,7 +10712,7 @@
           <w:rFonts w:ascii="Times New Roman" w:hAnsi="Times New Roman" w:cs="Times New Roman"/>
         </w:rPr>
       </w:pPr>
-      <w:bookmarkStart w:id="25" w:name="_Toc197099185"/>
+      <w:bookmarkStart w:id="23" w:name="_Toc197099185"/>
       <w:r>
         <w:rPr>
           <w:rFonts w:ascii="Times New Roman" w:hAnsi="Times New Roman" w:cs="Times New Roman"/>
@@ -10756,7 +10741,7 @@
         </w:rPr>
         <w:t>flujo</w:t>
       </w:r>
-      <w:bookmarkEnd w:id="25"/>
+      <w:bookmarkEnd w:id="23"/>
       <w:proofErr w:type="spellEnd"/>
     </w:p>
     <w:p>
@@ -11203,7 +11188,7 @@
           <w:lang w:val="es-ES"/>
         </w:rPr>
       </w:pPr>
-      <w:bookmarkStart w:id="26" w:name="_Toc197099186"/>
+      <w:bookmarkStart w:id="24" w:name="_Toc197099186"/>
       <w:r>
         <w:rPr>
           <w:rFonts w:ascii="Times New Roman" w:hAnsi="Times New Roman" w:cs="Times New Roman"/>
@@ -11220,7 +11205,7 @@
         </w:rPr>
         <w:t>Keycloak</w:t>
       </w:r>
-      <w:bookmarkEnd w:id="26"/>
+      <w:bookmarkEnd w:id="24"/>
       <w:proofErr w:type="spellEnd"/>
     </w:p>
     <w:p>
@@ -11233,7 +11218,7 @@
           <w:lang w:val="es-ES"/>
         </w:rPr>
       </w:pPr>
-      <w:bookmarkStart w:id="27" w:name="_Toc197099187"/>
+      <w:bookmarkStart w:id="25" w:name="_Toc197099187"/>
       <w:r>
         <w:rPr>
           <w:rFonts w:ascii="Times New Roman" w:hAnsi="Times New Roman" w:cs="Times New Roman"/>
@@ -11248,7 +11233,7 @@
         </w:rPr>
         <w:t>Componentes implicados</w:t>
       </w:r>
-      <w:bookmarkEnd w:id="27"/>
+      <w:bookmarkEnd w:id="25"/>
     </w:p>
     <w:p>
       <w:pPr>
@@ -11524,7 +11509,7 @@
           <w:rFonts w:ascii="Times New Roman" w:hAnsi="Times New Roman" w:cs="Times New Roman"/>
         </w:rPr>
       </w:pPr>
-      <w:bookmarkStart w:id="28" w:name="_Toc197099188"/>
+      <w:bookmarkStart w:id="26" w:name="_Toc197099188"/>
       <w:r>
         <w:rPr>
           <w:rFonts w:ascii="Times New Roman" w:hAnsi="Times New Roman" w:cs="Times New Roman"/>
@@ -11552,7 +11537,7 @@
         </w:rPr>
         <w:t>autenticación</w:t>
       </w:r>
-      <w:bookmarkEnd w:id="28"/>
+      <w:bookmarkEnd w:id="26"/>
       <w:proofErr w:type="spellEnd"/>
     </w:p>
     <w:tbl>
@@ -12367,7 +12352,7 @@
           <w:lang w:val="es-ES"/>
         </w:rPr>
       </w:pPr>
-      <w:bookmarkStart w:id="29" w:name="_Toc197099189"/>
+      <w:bookmarkStart w:id="27" w:name="_Toc197099189"/>
       <w:r>
         <w:rPr>
           <w:rFonts w:ascii="Times New Roman" w:hAnsi="Times New Roman" w:cs="Times New Roman"/>
@@ -12390,7 +12375,7 @@
         </w:rPr>
         <w:t>Validación y uso del token</w:t>
       </w:r>
-      <w:bookmarkEnd w:id="29"/>
+      <w:bookmarkEnd w:id="27"/>
     </w:p>
     <w:p>
       <w:pPr>
@@ -12463,7 +12448,7 @@
           <w:rFonts w:ascii="Times New Roman" w:hAnsi="Times New Roman" w:cs="Times New Roman"/>
         </w:rPr>
       </w:pPr>
-      <w:bookmarkStart w:id="30" w:name="_Toc197099190"/>
+      <w:bookmarkStart w:id="28" w:name="_Toc197099190"/>
       <w:r>
         <w:rPr>
           <w:rFonts w:ascii="Times New Roman" w:hAnsi="Times New Roman" w:cs="Times New Roman"/>
@@ -12491,7 +12476,7 @@
         </w:rPr>
         <w:t>sesión</w:t>
       </w:r>
-      <w:bookmarkEnd w:id="30"/>
+      <w:bookmarkEnd w:id="28"/>
       <w:proofErr w:type="spellEnd"/>
     </w:p>
     <w:p>

</xml_diff>